<commit_message>
Enhance perform Voicerecognitionevent for toggle/status, configure screenshot watch delay
Tested voice recognition push to talk feature
delay is 8s
</commit_message>
<xml_diff>
--- a/Docs/Action V22.docx
+++ b/Docs/Action V22.docx
@@ -27853,23 +27853,7 @@
           <w:sz w:val="22"/>
           <w:lang w:val="es-ES"/>
         </w:rPr>
-        <w:t xml:space="preserve"> </w:t>
-      </w:r>
-      <w:proofErr w:type="spellStart"/>
-      <w:r>
-        <w:rPr>
-          <w:sz w:val="22"/>
-          <w:lang w:val="es-ES"/>
-        </w:rPr>
-        <w:t>is</w:t>
-      </w:r>
-      <w:proofErr w:type="spellEnd"/>
-      <w:r>
-        <w:rPr>
-          <w:sz w:val="22"/>
-          <w:lang w:val="es-ES"/>
-        </w:rPr>
-        <w:t xml:space="preserve"> 1,2,3 etc.</w:t>
+        <w:t xml:space="preserve"> is 1,2,3 etc.</w:t>
       </w:r>
     </w:p>
     <w:p>
@@ -29372,10 +29356,7 @@
       </w:r>
       <w:proofErr w:type="spellEnd"/>
       <w:r>
-        <w:t>). This turns the VR engine on</w:t>
-      </w:r>
-      <w:r>
-        <w:t xml:space="preserve"> with no phrases loaded.</w:t>
+        <w:t>). This turns the VR engine on with no phrases loaded.</w:t>
       </w:r>
     </w:p>
     <w:p>
@@ -29434,10 +29415,7 @@
       </w:r>
       <w:proofErr w:type="spellEnd"/>
       <w:r>
-        <w:t xml:space="preserve"> &lt;confidence&gt;: Set confidence level to accept a recognition attempt. Up to 0.99.</w:t>
-      </w:r>
-      <w:r>
-        <w:t xml:space="preserve">  Must be done after Enable</w:t>
+        <w:t xml:space="preserve"> &lt;confidence&gt;: Set confidence level to accept a recognition attempt. Up to 0.99.  Must be done after Enable</w:t>
       </w:r>
     </w:p>
     <w:p>
@@ -29493,17 +29471,86 @@
         <w:t xml:space="preserve"> from events and begin recognition.</w:t>
       </w:r>
       <w:r>
+        <w:t xml:space="preserve"> Must be done after Enable.  </w:t>
+      </w:r>
+    </w:p>
+    <w:p>
+      <w:pPr>
+        <w:pStyle w:val="ListParagraph"/>
+        <w:numPr>
+          <w:ilvl w:val="0"/>
+          <w:numId w:val="2"/>
+        </w:numPr>
+        <w:spacing w:after="200"/>
+      </w:pPr>
+      <w:proofErr w:type="spellStart"/>
+      <w:r>
+        <w:t>VoiceRecognitionEvent</w:t>
+      </w:r>
+      <w:proofErr w:type="spellEnd"/>
+      <w:r>
+        <w:t xml:space="preserve"> &lt;state&gt;</w:t>
+      </w:r>
+      <w:r>
         <w:t xml:space="preserve"> </w:t>
       </w:r>
       <w:r>
-        <w:t xml:space="preserve">Must be done after Enable.  </w:t>
-      </w:r>
-    </w:p>
-    <w:p>
-      <w:pPr>
-        <w:pStyle w:val="ListParagraph"/>
-        <w:numPr>
-          <w:ilvl w:val="0"/>
+        <w:rPr>
+          <w:sz w:val="18"/>
+          <w:szCs w:val="20"/>
+          <w:vertAlign w:val="superscript"/>
+        </w:rPr>
+        <w:t>[22</w:t>
+      </w:r>
+      <w:proofErr w:type="gramStart"/>
+      <w:r>
+        <w:rPr>
+          <w:sz w:val="18"/>
+          <w:szCs w:val="20"/>
+          <w:vertAlign w:val="superscript"/>
+        </w:rPr>
+        <w:t>]</w:t>
+      </w:r>
+      <w:r>
+        <w:t xml:space="preserve"> :</w:t>
+      </w:r>
+      <w:proofErr w:type="gramEnd"/>
+      <w:r>
+        <w:t xml:space="preserve"> control if voice recognition events are issues to the system. </w:t>
+      </w:r>
+      <w:r>
+        <w:t xml:space="preserve">Values are </w:t>
+      </w:r>
+      <w:r>
+        <w:t xml:space="preserve">1 </w:t>
+      </w:r>
+      <w:r>
+        <w:t xml:space="preserve">(on), </w:t>
+      </w:r>
+      <w:r>
+        <w:t>0</w:t>
+      </w:r>
+      <w:r>
+        <w:t xml:space="preserve"> (off), Toggle, or State</w:t>
+      </w:r>
+      <w:r>
+        <w:t xml:space="preserve">.  </w:t>
+      </w:r>
+      <w:r>
+        <w:t xml:space="preserve">State means don’t change. </w:t>
+      </w:r>
+      <w:r>
+        <w:t>This allows a temporary mute of voice recognition to be achieved. Default is 1 (true).</w:t>
+      </w:r>
+      <w:r>
+        <w:t xml:space="preserve">  </w:t>
+      </w:r>
+    </w:p>
+    <w:p>
+      <w:pPr>
+        <w:pStyle w:val="ListParagraph"/>
+        <w:numPr>
+          <w:ilvl w:val="1"/>
           <w:numId w:val="2"/>
         </w:numPr>
         <w:spacing w:after="200"/>
@@ -29514,15 +29561,7 @@
       </w:r>
       <w:proofErr w:type="spellEnd"/>
       <w:r>
-        <w:t xml:space="preserve"> &lt;state</w:t>
-      </w:r>
-      <w:proofErr w:type="gramStart"/>
-      <w:r>
-        <w:t>&gt; :</w:t>
-      </w:r>
-      <w:proofErr w:type="gramEnd"/>
-      <w:r>
-        <w:t xml:space="preserve"> control if voice recognition events are issues to the system. 1 or 0.  This allows a temporary mute of voice recognition to be achieved. Default is 1 (true).</w:t>
+        <w:t xml:space="preserve"> = 1 if on, 0 if off after command.</w:t>
       </w:r>
     </w:p>
     <w:p>

</xml_diff>